<commit_message>
Fixed n must be positive, diesmal wirklich @moser
</commit_message>
<xml_diff>
--- a/doku/Doku.docx
+++ b/doku/Doku.docx
@@ -119,7 +119,7 @@
           </mc:Choice>
           <mc:Fallback>
             <w:pict>
-              <v:group w14:anchorId="21D06584" id="Gruppieren 9" o:spid="_x0000_s1026" style="position:absolute;margin-left:0;margin-top:-11.4pt;width:482.4pt;height:83.2pt;z-index:251670528;mso-position-horizontal:left;mso-position-horizontal-relative:margin" coordsize="61264,10566" o:gfxdata="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">
+              <v:group w14:anchorId="553C5659" id="Gruppieren 9" o:spid="_x0000_s1026" style="position:absolute;margin-left:0;margin-top:-11.4pt;width:482.4pt;height:83.2pt;z-index:251670528;mso-position-horizontal:left;mso-position-horizontal-relative:margin" coordsize="61264,10566" o:gfxdata="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">
                 <v:shapetype id="_x0000_t75" coordsize="21600,21600" o:spt="75" o:preferrelative="t" path="m@4@5l@4@11@9@11@9@5xe" filled="f" stroked="f">
                   <v:stroke joinstyle="miter"/>
                   <v:formulas>
@@ -506,7 +506,7 @@
                 <w:noProof/>
                 <w:webHidden/>
               </w:rPr>
-              <w:t>6</w:t>
+              <w:t>5</w:t>
             </w:r>
             <w:r>
               <w:rPr>
@@ -577,7 +577,7 @@
                 <w:noProof/>
                 <w:webHidden/>
               </w:rPr>
-              <w:t>8</w:t>
+              <w:t>7</w:t>
             </w:r>
             <w:r>
               <w:rPr>
@@ -648,7 +648,7 @@
                 <w:noProof/>
                 <w:webHidden/>
               </w:rPr>
-              <w:t>8</w:t>
+              <w:t>7</w:t>
             </w:r>
             <w:r>
               <w:rPr>
@@ -719,7 +719,7 @@
                 <w:noProof/>
                 <w:webHidden/>
               </w:rPr>
-              <w:t>8</w:t>
+              <w:t>7</w:t>
             </w:r>
             <w:r>
               <w:rPr>
@@ -790,7 +790,7 @@
                 <w:noProof/>
                 <w:webHidden/>
               </w:rPr>
-              <w:t>8</w:t>
+              <w:t>7</w:t>
             </w:r>
             <w:r>
               <w:rPr>
@@ -861,7 +861,7 @@
                 <w:noProof/>
                 <w:webHidden/>
               </w:rPr>
-              <w:t>9</w:t>
+              <w:t>8</w:t>
             </w:r>
             <w:r>
               <w:rPr>
@@ -932,7 +932,7 @@
                 <w:noProof/>
                 <w:webHidden/>
               </w:rPr>
-              <w:t>10</w:t>
+              <w:t>9</w:t>
             </w:r>
             <w:r>
               <w:rPr>
@@ -1003,7 +1003,7 @@
                 <w:noProof/>
                 <w:webHidden/>
               </w:rPr>
-              <w:t>11</w:t>
+              <w:t>10</w:t>
             </w:r>
             <w:r>
               <w:rPr>
@@ -1074,7 +1074,7 @@
                 <w:noProof/>
                 <w:webHidden/>
               </w:rPr>
-              <w:t>11</w:t>
+              <w:t>10</w:t>
             </w:r>
             <w:r>
               <w:rPr>
@@ -1145,7 +1145,7 @@
                 <w:noProof/>
                 <w:webHidden/>
               </w:rPr>
-              <w:t>12</w:t>
+              <w:t>11</w:t>
             </w:r>
             <w:r>
               <w:rPr>
@@ -1216,7 +1216,7 @@
                 <w:noProof/>
                 <w:webHidden/>
               </w:rPr>
-              <w:t>12</w:t>
+              <w:t>11</w:t>
             </w:r>
             <w:r>
               <w:rPr>
@@ -1287,7 +1287,7 @@
                 <w:noProof/>
                 <w:webHidden/>
               </w:rPr>
-              <w:t>13</w:t>
+              <w:t>12</w:t>
             </w:r>
             <w:r>
               <w:rPr>
@@ -1358,7 +1358,7 @@
                 <w:noProof/>
                 <w:webHidden/>
               </w:rPr>
-              <w:t>13</w:t>
+              <w:t>12</w:t>
             </w:r>
             <w:r>
               <w:rPr>
@@ -1429,7 +1429,7 @@
                 <w:noProof/>
                 <w:webHidden/>
               </w:rPr>
-              <w:t>14</w:t>
+              <w:t>13</w:t>
             </w:r>
             <w:r>
               <w:rPr>
@@ -1500,7 +1500,7 @@
                 <w:noProof/>
                 <w:webHidden/>
               </w:rPr>
-              <w:t>14</w:t>
+              <w:t>13</w:t>
             </w:r>
             <w:r>
               <w:rPr>
@@ -1571,7 +1571,7 @@
                 <w:noProof/>
                 <w:webHidden/>
               </w:rPr>
-              <w:t>14</w:t>
+              <w:t>13</w:t>
             </w:r>
             <w:r>
               <w:rPr>
@@ -1642,7 +1642,7 @@
                 <w:noProof/>
                 <w:webHidden/>
               </w:rPr>
-              <w:t>14</w:t>
+              <w:t>13</w:t>
             </w:r>
             <w:r>
               <w:rPr>
@@ -1713,7 +1713,7 @@
                 <w:noProof/>
                 <w:webHidden/>
               </w:rPr>
-              <w:t>14</w:t>
+              <w:t>13</w:t>
             </w:r>
             <w:r>
               <w:rPr>
@@ -1784,7 +1784,7 @@
                 <w:noProof/>
                 <w:webHidden/>
               </w:rPr>
-              <w:t>14</w:t>
+              <w:t>13</w:t>
             </w:r>
             <w:r>
               <w:rPr>
@@ -1855,7 +1855,7 @@
                 <w:noProof/>
                 <w:webHidden/>
               </w:rPr>
-              <w:t>15</w:t>
+              <w:t>14</w:t>
             </w:r>
             <w:r>
               <w:rPr>
@@ -1887,8 +1887,6 @@
               </w:rPr>
               <w:t xml:space="preserve">ER-Diagramm </w:t>
             </w:r>
-            <w:bookmarkStart w:id="0" w:name="_GoBack"/>
-            <w:bookmarkEnd w:id="0"/>
             <w:r>
               <w:rPr>
                 <w:noProof/>
@@ -1928,7 +1926,7 @@
                 <w:noProof/>
                 <w:webHidden/>
               </w:rPr>
-              <w:t>16</w:t>
+              <w:t>15</w:t>
             </w:r>
             <w:r>
               <w:rPr>
@@ -1999,7 +1997,7 @@
                 <w:noProof/>
                 <w:webHidden/>
               </w:rPr>
-              <w:t>17</w:t>
+              <w:t>16</w:t>
             </w:r>
             <w:r>
               <w:rPr>
@@ -2070,7 +2068,7 @@
                 <w:noProof/>
                 <w:webHidden/>
               </w:rPr>
-              <w:t>17</w:t>
+              <w:t>16</w:t>
             </w:r>
             <w:r>
               <w:rPr>
@@ -2141,7 +2139,7 @@
                 <w:noProof/>
                 <w:webHidden/>
               </w:rPr>
-              <w:t>17</w:t>
+              <w:t>16</w:t>
             </w:r>
             <w:r>
               <w:rPr>
@@ -2212,7 +2210,7 @@
                 <w:noProof/>
                 <w:webHidden/>
               </w:rPr>
-              <w:t>18</w:t>
+              <w:t>17</w:t>
             </w:r>
             <w:r>
               <w:rPr>
@@ -2283,7 +2281,7 @@
                 <w:noProof/>
                 <w:webHidden/>
               </w:rPr>
-              <w:t>18</w:t>
+              <w:t>17</w:t>
             </w:r>
             <w:r>
               <w:rPr>
@@ -2354,7 +2352,7 @@
                 <w:noProof/>
                 <w:webHidden/>
               </w:rPr>
-              <w:t>19</w:t>
+              <w:t>18</w:t>
             </w:r>
             <w:r>
               <w:rPr>
@@ -2425,7 +2423,7 @@
                 <w:noProof/>
                 <w:webHidden/>
               </w:rPr>
-              <w:t>20</w:t>
+              <w:t>19</w:t>
             </w:r>
             <w:r>
               <w:rPr>
@@ -2496,7 +2494,7 @@
                 <w:noProof/>
                 <w:webHidden/>
               </w:rPr>
-              <w:t>21</w:t>
+              <w:t>20</w:t>
             </w:r>
             <w:r>
               <w:rPr>
@@ -2567,7 +2565,7 @@
                 <w:noProof/>
                 <w:webHidden/>
               </w:rPr>
-              <w:t>22</w:t>
+              <w:t>21</w:t>
             </w:r>
             <w:r>
               <w:rPr>
@@ -2638,7 +2636,7 @@
                 <w:noProof/>
                 <w:webHidden/>
               </w:rPr>
-              <w:t>23</w:t>
+              <w:t>22</w:t>
             </w:r>
             <w:r>
               <w:rPr>
@@ -2709,7 +2707,7 @@
                 <w:noProof/>
                 <w:webHidden/>
               </w:rPr>
-              <w:t>24</w:t>
+              <w:t>23</w:t>
             </w:r>
             <w:r>
               <w:rPr>
@@ -2780,7 +2778,7 @@
                 <w:noProof/>
                 <w:webHidden/>
               </w:rPr>
-              <w:t>24</w:t>
+              <w:t>23</w:t>
             </w:r>
             <w:r>
               <w:rPr>
@@ -2851,7 +2849,7 @@
                 <w:noProof/>
                 <w:webHidden/>
               </w:rPr>
-              <w:t>25</w:t>
+              <w:t>24</w:t>
             </w:r>
             <w:r>
               <w:rPr>
@@ -2922,7 +2920,7 @@
                 <w:noProof/>
                 <w:webHidden/>
               </w:rPr>
-              <w:t>26</w:t>
+              <w:t>25</w:t>
             </w:r>
             <w:r>
               <w:rPr>
@@ -2993,7 +2991,7 @@
                 <w:noProof/>
                 <w:webHidden/>
               </w:rPr>
-              <w:t>26</w:t>
+              <w:t>25</w:t>
             </w:r>
             <w:r>
               <w:rPr>
@@ -3064,7 +3062,7 @@
                 <w:noProof/>
                 <w:webHidden/>
               </w:rPr>
-              <w:t>28</w:t>
+              <w:t>27</w:t>
             </w:r>
             <w:r>
               <w:rPr>
@@ -3135,7 +3133,7 @@
                 <w:noProof/>
                 <w:webHidden/>
               </w:rPr>
-              <w:t>29</w:t>
+              <w:t>28</w:t>
             </w:r>
             <w:r>
               <w:rPr>
@@ -3206,7 +3204,7 @@
                 <w:noProof/>
                 <w:webHidden/>
               </w:rPr>
-              <w:t>30</w:t>
+              <w:t>29</w:t>
             </w:r>
             <w:r>
               <w:rPr>
@@ -3277,7 +3275,7 @@
                 <w:noProof/>
                 <w:webHidden/>
               </w:rPr>
-              <w:t>30</w:t>
+              <w:t>29</w:t>
             </w:r>
             <w:r>
               <w:rPr>
@@ -3348,7 +3346,7 @@
                 <w:noProof/>
                 <w:webHidden/>
               </w:rPr>
-              <w:t>31</w:t>
+              <w:t>30</w:t>
             </w:r>
             <w:r>
               <w:rPr>
@@ -3419,7 +3417,7 @@
                 <w:noProof/>
                 <w:webHidden/>
               </w:rPr>
-              <w:t>31</w:t>
+              <w:t>30</w:t>
             </w:r>
             <w:r>
               <w:rPr>
@@ -3490,7 +3488,7 @@
                 <w:noProof/>
                 <w:webHidden/>
               </w:rPr>
-              <w:t>32</w:t>
+              <w:t>31</w:t>
             </w:r>
             <w:r>
               <w:rPr>
@@ -3561,7 +3559,7 @@
                 <w:noProof/>
                 <w:webHidden/>
               </w:rPr>
-              <w:t>33</w:t>
+              <w:t>32</w:t>
             </w:r>
             <w:r>
               <w:rPr>
@@ -3632,7 +3630,7 @@
                 <w:noProof/>
                 <w:webHidden/>
               </w:rPr>
-              <w:t>34</w:t>
+              <w:t>33</w:t>
             </w:r>
             <w:r>
               <w:rPr>
@@ -3703,7 +3701,7 @@
                 <w:noProof/>
                 <w:webHidden/>
               </w:rPr>
-              <w:t>35</w:t>
+              <w:t>34</w:t>
             </w:r>
             <w:r>
               <w:rPr>
@@ -3774,7 +3772,7 @@
                 <w:noProof/>
                 <w:webHidden/>
               </w:rPr>
-              <w:t>36</w:t>
+              <w:t>35</w:t>
             </w:r>
             <w:r>
               <w:rPr>
@@ -3845,7 +3843,7 @@
                 <w:noProof/>
                 <w:webHidden/>
               </w:rPr>
-              <w:t>37</w:t>
+              <w:t>36</w:t>
             </w:r>
             <w:r>
               <w:rPr>
@@ -3916,7 +3914,7 @@
                 <w:noProof/>
                 <w:webHidden/>
               </w:rPr>
-              <w:t>37</w:t>
+              <w:t>36</w:t>
             </w:r>
             <w:r>
               <w:rPr>
@@ -3989,7 +3987,7 @@
                 <w:noProof/>
                 <w:webHidden/>
               </w:rPr>
-              <w:t>38</w:t>
+              <w:t>37</w:t>
             </w:r>
             <w:r>
               <w:rPr>
@@ -4061,7 +4059,7 @@
                 <w:noProof/>
                 <w:webHidden/>
               </w:rPr>
-              <w:t>38</w:t>
+              <w:t>37</w:t>
             </w:r>
             <w:r>
               <w:rPr>
@@ -4133,7 +4131,7 @@
                 <w:noProof/>
                 <w:webHidden/>
               </w:rPr>
-              <w:t>39</w:t>
+              <w:t>38</w:t>
             </w:r>
             <w:r>
               <w:rPr>
@@ -4205,7 +4203,7 @@
                 <w:noProof/>
                 <w:webHidden/>
               </w:rPr>
-              <w:t>40</w:t>
+              <w:t>39</w:t>
             </w:r>
             <w:r>
               <w:rPr>
@@ -4277,7 +4275,7 @@
                 <w:noProof/>
                 <w:webHidden/>
               </w:rPr>
-              <w:t>40</w:t>
+              <w:t>39</w:t>
             </w:r>
             <w:r>
               <w:rPr>
@@ -4349,7 +4347,7 @@
                 <w:noProof/>
                 <w:webHidden/>
               </w:rPr>
-              <w:t>41</w:t>
+              <w:t>40</w:t>
             </w:r>
             <w:r>
               <w:rPr>
@@ -4420,7 +4418,7 @@
                 <w:noProof/>
                 <w:webHidden/>
               </w:rPr>
-              <w:t>42</w:t>
+              <w:t>41</w:t>
             </w:r>
             <w:r>
               <w:rPr>
@@ -4491,7 +4489,7 @@
                 <w:noProof/>
                 <w:webHidden/>
               </w:rPr>
-              <w:t>42</w:t>
+              <w:t>41</w:t>
             </w:r>
             <w:r>
               <w:rPr>
@@ -4562,7 +4560,7 @@
                 <w:noProof/>
                 <w:webHidden/>
               </w:rPr>
-              <w:t>42</w:t>
+              <w:t>41</w:t>
             </w:r>
             <w:r>
               <w:rPr>
@@ -4633,7 +4631,7 @@
                 <w:noProof/>
                 <w:webHidden/>
               </w:rPr>
-              <w:t>42</w:t>
+              <w:t>41</w:t>
             </w:r>
             <w:r>
               <w:rPr>
@@ -4704,7 +4702,7 @@
                 <w:noProof/>
                 <w:webHidden/>
               </w:rPr>
-              <w:t>42</w:t>
+              <w:t>41</w:t>
             </w:r>
             <w:r>
               <w:rPr>
@@ -4775,7 +4773,7 @@
                 <w:noProof/>
                 <w:webHidden/>
               </w:rPr>
-              <w:t>43</w:t>
+              <w:t>42</w:t>
             </w:r>
             <w:r>
               <w:rPr>
@@ -4846,7 +4844,7 @@
                 <w:noProof/>
                 <w:webHidden/>
               </w:rPr>
-              <w:t>44</w:t>
+              <w:t>43</w:t>
             </w:r>
             <w:r>
               <w:rPr>
@@ -4917,7 +4915,7 @@
                 <w:noProof/>
                 <w:webHidden/>
               </w:rPr>
-              <w:t>44</w:t>
+              <w:t>43</w:t>
             </w:r>
             <w:r>
               <w:rPr>
@@ -4988,7 +4986,7 @@
                 <w:noProof/>
                 <w:webHidden/>
               </w:rPr>
-              <w:t>45</w:t>
+              <w:t>44</w:t>
             </w:r>
             <w:r>
               <w:rPr>
@@ -5059,7 +5057,7 @@
                 <w:noProof/>
                 <w:webHidden/>
               </w:rPr>
-              <w:t>45</w:t>
+              <w:t>44</w:t>
             </w:r>
             <w:r>
               <w:rPr>
@@ -5130,7 +5128,7 @@
                 <w:noProof/>
                 <w:webHidden/>
               </w:rPr>
-              <w:t>45</w:t>
+              <w:t>44</w:t>
             </w:r>
             <w:r>
               <w:rPr>
@@ -5201,7 +5199,7 @@
                 <w:noProof/>
                 <w:webHidden/>
               </w:rPr>
-              <w:t>45</w:t>
+              <w:t>44</w:t>
             </w:r>
             <w:r>
               <w:rPr>
@@ -5272,7 +5270,7 @@
                 <w:noProof/>
                 <w:webHidden/>
               </w:rPr>
-              <w:t>46</w:t>
+              <w:t>45</w:t>
             </w:r>
             <w:r>
               <w:rPr>
@@ -5343,7 +5341,7 @@
                 <w:noProof/>
                 <w:webHidden/>
               </w:rPr>
-              <w:t>46</w:t>
+              <w:t>45</w:t>
             </w:r>
             <w:r>
               <w:rPr>
@@ -5414,7 +5412,7 @@
                 <w:noProof/>
                 <w:webHidden/>
               </w:rPr>
-              <w:t>46</w:t>
+              <w:t>45</w:t>
             </w:r>
             <w:r>
               <w:rPr>
@@ -5485,7 +5483,7 @@
                 <w:noProof/>
                 <w:webHidden/>
               </w:rPr>
-              <w:t>46</w:t>
+              <w:t>45</w:t>
             </w:r>
             <w:r>
               <w:rPr>
@@ -5556,7 +5554,7 @@
                 <w:noProof/>
                 <w:webHidden/>
               </w:rPr>
-              <w:t>46</w:t>
+              <w:t>45</w:t>
             </w:r>
             <w:r>
               <w:rPr>
@@ -5627,7 +5625,7 @@
                 <w:noProof/>
                 <w:webHidden/>
               </w:rPr>
-              <w:t>47</w:t>
+              <w:t>46</w:t>
             </w:r>
             <w:r>
               <w:rPr>
@@ -5698,7 +5696,7 @@
                 <w:noProof/>
                 <w:webHidden/>
               </w:rPr>
-              <w:t>47</w:t>
+              <w:t>46</w:t>
             </w:r>
             <w:r>
               <w:rPr>
@@ -5769,7 +5767,7 @@
                 <w:noProof/>
                 <w:webHidden/>
               </w:rPr>
-              <w:t>47</w:t>
+              <w:t>46</w:t>
             </w:r>
             <w:r>
               <w:rPr>
@@ -5840,7 +5838,7 @@
                 <w:noProof/>
                 <w:webHidden/>
               </w:rPr>
-              <w:t>47</w:t>
+              <w:t>46</w:t>
             </w:r>
             <w:r>
               <w:rPr>
@@ -5911,7 +5909,7 @@
                 <w:noProof/>
                 <w:webHidden/>
               </w:rPr>
-              <w:t>48</w:t>
+              <w:t>47</w:t>
             </w:r>
             <w:r>
               <w:rPr>
@@ -5982,7 +5980,7 @@
                 <w:noProof/>
                 <w:webHidden/>
               </w:rPr>
-              <w:t>49</w:t>
+              <w:t>48</w:t>
             </w:r>
             <w:r>
               <w:rPr>
@@ -6053,7 +6051,7 @@
                 <w:noProof/>
                 <w:webHidden/>
               </w:rPr>
-              <w:t>49</w:t>
+              <w:t>48</w:t>
             </w:r>
             <w:r>
               <w:rPr>
@@ -6124,7 +6122,7 @@
                 <w:noProof/>
                 <w:webHidden/>
               </w:rPr>
-              <w:t>49</w:t>
+              <w:t>48</w:t>
             </w:r>
             <w:r>
               <w:rPr>
@@ -6195,7 +6193,7 @@
                 <w:noProof/>
                 <w:webHidden/>
               </w:rPr>
-              <w:t>49</w:t>
+              <w:t>48</w:t>
             </w:r>
             <w:r>
               <w:rPr>
@@ -6267,7 +6265,7 @@
                 <w:noProof/>
                 <w:webHidden/>
               </w:rPr>
-              <w:t>50</w:t>
+              <w:t>49</w:t>
             </w:r>
             <w:r>
               <w:rPr>
@@ -6307,12 +6305,12 @@
       <w:pPr>
         <w:pStyle w:val="berschrift1"/>
       </w:pPr>
-      <w:bookmarkStart w:id="1" w:name="_Toc485193083"/>
+      <w:bookmarkStart w:id="0" w:name="_Toc485193083"/>
       <w:r>
         <w:lastRenderedPageBreak/>
         <w:t>Einleitung</w:t>
       </w:r>
-      <w:bookmarkEnd w:id="1"/>
+      <w:bookmarkEnd w:id="0"/>
     </w:p>
     <w:p/>
     <w:p>
@@ -6932,7 +6930,7 @@
       <w:pPr>
         <w:pStyle w:val="berschrift1"/>
       </w:pPr>
-      <w:bookmarkStart w:id="2" w:name="_Toc485193084"/>
+      <w:bookmarkStart w:id="1" w:name="_Toc485193084"/>
       <w:r>
         <w:rPr>
           <w:noProof/>
@@ -7016,63 +7014,63 @@
       <w:r>
         <w:t>Storymap</w:t>
       </w:r>
+      <w:bookmarkEnd w:id="1"/>
+    </w:p>
+    <w:p>
+      <w:pPr>
+        <w:pStyle w:val="berschrift1"/>
+      </w:pPr>
+      <w:bookmarkStart w:id="2" w:name="_Toc485193085"/>
+      <w:r>
+        <w:t>Product Backlog</w:t>
+      </w:r>
       <w:bookmarkEnd w:id="2"/>
     </w:p>
-    <w:p>
-      <w:pPr>
-        <w:pStyle w:val="berschrift1"/>
-      </w:pPr>
-      <w:bookmarkStart w:id="3" w:name="_Toc485193085"/>
-      <w:r>
-        <w:t>Product Backlog</w:t>
+    <w:p/>
+    <w:p>
+      <w:pPr>
+        <w:pStyle w:val="berschrift2"/>
+      </w:pPr>
+      <w:bookmarkStart w:id="3" w:name="_Toc485193086"/>
+      <w:r>
+        <w:t>User</w:t>
       </w:r>
       <w:bookmarkEnd w:id="3"/>
     </w:p>
-    <w:p/>
-    <w:p>
-      <w:pPr>
-        <w:pStyle w:val="berschrift2"/>
-      </w:pPr>
-      <w:bookmarkStart w:id="4" w:name="_Toc485193086"/>
-      <w:r>
-        <w:t>User</w:t>
+    <w:p>
+      <w:pPr>
+        <w:rPr>
+          <w:sz w:val="24"/>
+        </w:rPr>
+      </w:pPr>
+      <w:r>
+        <w:rPr>
+          <w:sz w:val="24"/>
+        </w:rPr>
+        <w:t xml:space="preserve">Diese Userstories sind </w:t>
+      </w:r>
+      <w:r>
+        <w:rPr>
+          <w:sz w:val="24"/>
+        </w:rPr>
+        <w:t>allgemein für jeden User.</w:t>
+      </w:r>
+    </w:p>
+    <w:p>
+      <w:pPr>
+        <w:pStyle w:val="berschrift3"/>
+      </w:pPr>
+      <w:bookmarkStart w:id="4" w:name="_Toc485193087"/>
+      <w:r>
+        <w:t>Userstory</w:t>
+      </w:r>
+      <w:r>
+        <w:t xml:space="preserve">: </w:t>
+      </w:r>
+      <w:r>
+        <w:t>Anmelden</w:t>
       </w:r>
       <w:bookmarkEnd w:id="4"/>
-    </w:p>
-    <w:p>
-      <w:pPr>
-        <w:rPr>
-          <w:sz w:val="24"/>
-        </w:rPr>
-      </w:pPr>
-      <w:r>
-        <w:rPr>
-          <w:sz w:val="24"/>
-        </w:rPr>
-        <w:t xml:space="preserve">Diese Userstories sind </w:t>
-      </w:r>
-      <w:r>
-        <w:rPr>
-          <w:sz w:val="24"/>
-        </w:rPr>
-        <w:t>allgemein für jeden User.</w:t>
-      </w:r>
-    </w:p>
-    <w:p>
-      <w:pPr>
-        <w:pStyle w:val="berschrift3"/>
-      </w:pPr>
-      <w:bookmarkStart w:id="5" w:name="_Toc485193087"/>
-      <w:r>
-        <w:t>Userstory</w:t>
-      </w:r>
-      <w:r>
-        <w:t xml:space="preserve">: </w:t>
-      </w:r>
-      <w:r>
-        <w:t>Anmelden</w:t>
-      </w:r>
-      <w:bookmarkEnd w:id="5"/>
     </w:p>
     <w:p>
       <w:pPr>
@@ -7702,7 +7700,7 @@
       <w:pPr>
         <w:pStyle w:val="berschrift3"/>
       </w:pPr>
-      <w:bookmarkStart w:id="6" w:name="_Toc485193088"/>
+      <w:bookmarkStart w:id="5" w:name="_Toc485193088"/>
       <w:r>
         <w:t>Userstory</w:t>
       </w:r>
@@ -7712,7 +7710,7 @@
       <w:r>
         <w:t>Benutzerdaten ändern</w:t>
       </w:r>
-      <w:bookmarkEnd w:id="6"/>
+      <w:bookmarkEnd w:id="5"/>
     </w:p>
     <w:p>
       <w:pPr>
@@ -8778,7 +8776,7 @@
       <w:pPr>
         <w:pStyle w:val="berschrift3"/>
       </w:pPr>
-      <w:bookmarkStart w:id="7" w:name="_Toc485193089"/>
+      <w:bookmarkStart w:id="6" w:name="_Toc485193089"/>
       <w:r>
         <w:t>Userstory</w:t>
       </w:r>
@@ -8788,7 +8786,7 @@
       <w:r>
         <w:t>Statistiken ansehen</w:t>
       </w:r>
-      <w:bookmarkEnd w:id="7"/>
+      <w:bookmarkEnd w:id="6"/>
     </w:p>
     <w:p>
       <w:pPr>
@@ -9228,46 +9226,46 @@
       <w:pPr>
         <w:pStyle w:val="berschrift2"/>
       </w:pPr>
-      <w:bookmarkStart w:id="8" w:name="_Toc485193090"/>
+      <w:bookmarkStart w:id="7" w:name="_Toc485193090"/>
       <w:r>
         <w:t>Admin</w:t>
       </w:r>
+      <w:bookmarkEnd w:id="7"/>
+    </w:p>
+    <w:p>
+      <w:pPr>
+        <w:rPr>
+          <w:sz w:val="24"/>
+        </w:rPr>
+      </w:pPr>
+      <w:r>
+        <w:rPr>
+          <w:sz w:val="24"/>
+        </w:rPr>
+        <w:t xml:space="preserve">Diese Userstories sind nur für Admins zugänglich. </w:t>
+      </w:r>
+      <w:r>
+        <w:rPr>
+          <w:sz w:val="24"/>
+        </w:rPr>
+        <w:t xml:space="preserve">Damit diese Userstories funktionieren besteht die Vorbedingung, dass der User Admin-Rechte hat. </w:t>
+      </w:r>
+    </w:p>
+    <w:p>
+      <w:pPr>
+        <w:pStyle w:val="berschrift3"/>
+      </w:pPr>
+      <w:bookmarkStart w:id="8" w:name="_Toc485193091"/>
+      <w:r>
+        <w:t>Userstory</w:t>
+      </w:r>
+      <w:r>
+        <w:t xml:space="preserve">: </w:t>
+      </w:r>
+      <w:r>
+        <w:t>Spieler anlegen</w:t>
+      </w:r>
       <w:bookmarkEnd w:id="8"/>
-    </w:p>
-    <w:p>
-      <w:pPr>
-        <w:rPr>
-          <w:sz w:val="24"/>
-        </w:rPr>
-      </w:pPr>
-      <w:r>
-        <w:rPr>
-          <w:sz w:val="24"/>
-        </w:rPr>
-        <w:t xml:space="preserve">Diese Userstories sind nur für Admins zugänglich. </w:t>
-      </w:r>
-      <w:r>
-        <w:rPr>
-          <w:sz w:val="24"/>
-        </w:rPr>
-        <w:t xml:space="preserve">Damit diese Userstories funktionieren besteht die Vorbedingung, dass der User Admin-Rechte hat. </w:t>
-      </w:r>
-    </w:p>
-    <w:p>
-      <w:pPr>
-        <w:pStyle w:val="berschrift3"/>
-      </w:pPr>
-      <w:bookmarkStart w:id="9" w:name="_Toc485193091"/>
-      <w:r>
-        <w:t>Userstory</w:t>
-      </w:r>
-      <w:r>
-        <w:t xml:space="preserve">: </w:t>
-      </w:r>
-      <w:r>
-        <w:t>Spieler anlegen</w:t>
-      </w:r>
-      <w:bookmarkEnd w:id="9"/>
     </w:p>
     <w:p>
       <w:pPr>
@@ -9820,7 +9818,7 @@
       <w:pPr>
         <w:pStyle w:val="berschrift3"/>
       </w:pPr>
-      <w:bookmarkStart w:id="10" w:name="_Toc485193092"/>
+      <w:bookmarkStart w:id="9" w:name="_Toc485193092"/>
       <w:r>
         <w:t>Userstory</w:t>
       </w:r>
@@ -9830,7 +9828,7 @@
       <w:r>
         <w:t>Spieler bearbeiten</w:t>
       </w:r>
-      <w:bookmarkEnd w:id="10"/>
+      <w:bookmarkEnd w:id="9"/>
     </w:p>
     <w:p>
       <w:pPr>
@@ -10042,7 +10040,7 @@
       <w:pPr>
         <w:pStyle w:val="berschrift3"/>
       </w:pPr>
-      <w:bookmarkStart w:id="11" w:name="_Toc485193093"/>
+      <w:bookmarkStart w:id="10" w:name="_Toc485193093"/>
       <w:r>
         <w:t>Userstory</w:t>
       </w:r>
@@ -10052,7 +10050,7 @@
       <w:r>
         <w:t>Spieler löschen</w:t>
       </w:r>
-      <w:bookmarkEnd w:id="11"/>
+      <w:bookmarkEnd w:id="10"/>
     </w:p>
     <w:p>
       <w:pPr>
@@ -10387,7 +10385,7 @@
       <w:pPr>
         <w:pStyle w:val="berschrift3"/>
       </w:pPr>
-      <w:bookmarkStart w:id="12" w:name="_Toc485193094"/>
+      <w:bookmarkStart w:id="11" w:name="_Toc485193094"/>
       <w:r>
         <w:t>Userstory</w:t>
       </w:r>
@@ -10397,7 +10395,7 @@
       <w:r>
         <w:t>Spiel anlegen</w:t>
       </w:r>
-      <w:bookmarkEnd w:id="12"/>
+      <w:bookmarkEnd w:id="11"/>
     </w:p>
     <w:p>
       <w:pPr>
@@ -10810,7 +10808,7 @@
       <w:pPr>
         <w:pStyle w:val="berschrift3"/>
       </w:pPr>
-      <w:bookmarkStart w:id="13" w:name="_Toc485193095"/>
+      <w:bookmarkStart w:id="12" w:name="_Toc485193095"/>
       <w:r>
         <w:t>Userstory</w:t>
       </w:r>
@@ -10820,7 +10818,7 @@
       <w:r>
         <w:t>Spiel ändern</w:t>
       </w:r>
-      <w:bookmarkEnd w:id="13"/>
+      <w:bookmarkEnd w:id="12"/>
     </w:p>
     <w:p>
       <w:pPr>
@@ -10998,7 +10996,7 @@
       <w:pPr>
         <w:pStyle w:val="berschrift3"/>
       </w:pPr>
-      <w:bookmarkStart w:id="14" w:name="_Toc485193096"/>
+      <w:bookmarkStart w:id="13" w:name="_Toc485193096"/>
       <w:r>
         <w:t>Userstory</w:t>
       </w:r>
@@ -11008,7 +11006,7 @@
       <w:r>
         <w:t>Spiel löschen</w:t>
       </w:r>
-      <w:bookmarkEnd w:id="14"/>
+      <w:bookmarkEnd w:id="13"/>
     </w:p>
     <w:p>
       <w:pPr>
@@ -11202,25 +11200,25 @@
       <w:pPr>
         <w:pStyle w:val="berschrift2"/>
       </w:pPr>
-      <w:bookmarkStart w:id="15" w:name="_Toc485193097"/>
+      <w:bookmarkStart w:id="14" w:name="_Toc485193097"/>
       <w:r>
         <w:t>Supporting S</w:t>
       </w:r>
       <w:r>
         <w:t>tories</w:t>
       </w:r>
+      <w:bookmarkEnd w:id="14"/>
+    </w:p>
+    <w:p/>
+    <w:p>
+      <w:pPr>
+        <w:pStyle w:val="berschrift3"/>
+      </w:pPr>
+      <w:bookmarkStart w:id="15" w:name="_Toc485193098"/>
+      <w:r>
+        <w:t>Story: Einstellungen</w:t>
+      </w:r>
       <w:bookmarkEnd w:id="15"/>
-    </w:p>
-    <w:p/>
-    <w:p>
-      <w:pPr>
-        <w:pStyle w:val="berschrift3"/>
-      </w:pPr>
-      <w:bookmarkStart w:id="16" w:name="_Toc485193098"/>
-      <w:r>
-        <w:t>Story: Einstellungen</w:t>
-      </w:r>
-      <w:bookmarkEnd w:id="16"/>
     </w:p>
     <w:p>
       <w:r>
@@ -11265,45 +11263,45 @@
       <w:pPr>
         <w:pStyle w:val="berschrift3"/>
       </w:pPr>
-      <w:bookmarkStart w:id="17" w:name="_Toc485193099"/>
+      <w:bookmarkStart w:id="16" w:name="_Toc485193099"/>
       <w:r>
         <w:t>Story: Design</w:t>
       </w:r>
+      <w:bookmarkEnd w:id="16"/>
+    </w:p>
+    <w:p>
+      <w:r>
+        <w:t>Ziel dieser Story ist es ein Einheitliches Design für die App zu erstellen.</w:t>
+      </w:r>
+    </w:p>
+    <w:p>
+      <w:pPr>
+        <w:pStyle w:val="berschrift3"/>
+      </w:pPr>
+      <w:bookmarkStart w:id="17" w:name="_Toc485193100"/>
+      <w:r>
+        <w:t>Story: Menü</w:t>
+      </w:r>
       <w:bookmarkEnd w:id="17"/>
     </w:p>
     <w:p>
       <w:r>
-        <w:t>Ziel dieser Story ist es ein Einheitliches Design für die App zu erstellen.</w:t>
-      </w:r>
-    </w:p>
+        <w:t>Ziel dieser Story ist es das die App über ein Menü verfügt, welches Benutzerfreundlich und Übersichtlich ist.</w:t>
+      </w:r>
+    </w:p>
+    <w:p/>
     <w:p>
       <w:pPr>
         <w:pStyle w:val="berschrift3"/>
       </w:pPr>
-      <w:bookmarkStart w:id="18" w:name="_Toc485193100"/>
-      <w:r>
-        <w:t>Story: Menü</w:t>
+      <w:bookmarkStart w:id="18" w:name="_Toc485193101"/>
+      <w:r>
+        <w:t>Story: Offline</w:t>
       </w:r>
       <w:bookmarkEnd w:id="18"/>
     </w:p>
     <w:p>
       <w:r>
-        <w:t>Ziel dieser Story ist es das die App über ein Menü verfügt, welches Benutzerfreundlich und Übersichtlich ist.</w:t>
-      </w:r>
-    </w:p>
-    <w:p/>
-    <w:p>
-      <w:pPr>
-        <w:pStyle w:val="berschrift3"/>
-      </w:pPr>
-      <w:bookmarkStart w:id="19" w:name="_Toc485193101"/>
-      <w:r>
-        <w:t>Story: Offline</w:t>
-      </w:r>
-      <w:bookmarkEnd w:id="19"/>
-    </w:p>
-    <w:p>
-      <w:r>
         <w:t xml:space="preserve">Ziel dieser Story ist es das die App auch mit einer inaktiven Internetverbindung funktioniert, ohne dabei wichtige Funktionsfähigkeiten zu verlieren. </w:t>
       </w:r>
     </w:p>
@@ -11326,7 +11324,7 @@
           <w:rStyle w:val="berschrift1Zchn"/>
         </w:rPr>
       </w:pPr>
-      <w:bookmarkStart w:id="20" w:name="_Toc485193102"/>
+      <w:bookmarkStart w:id="19" w:name="_Toc485193102"/>
       <w:r>
         <w:rPr>
           <w:rStyle w:val="berschrift1Zchn"/>
@@ -11340,7 +11338,7 @@
         </w:rPr>
         <w:t>lassendiagramm</w:t>
       </w:r>
-      <w:bookmarkEnd w:id="20"/>
+      <w:bookmarkEnd w:id="19"/>
     </w:p>
     <w:p>
       <w:pPr>
@@ -11436,7 +11434,7 @@
       <w:pPr>
         <w:pStyle w:val="berschrift1"/>
       </w:pPr>
-      <w:bookmarkStart w:id="21" w:name="_Toc485193103"/>
+      <w:bookmarkStart w:id="20" w:name="_Toc485193103"/>
       <w:r>
         <w:lastRenderedPageBreak/>
         <w:t>ER-Diagramm</w:t>
@@ -11446,7 +11444,8 @@
       </w:r>
       <w:r>
         <w:rPr>
-          <w:lang w:val="en-US"/>
+          <w:noProof/>
+          <w:lang w:eastAsia="de-AT"/>
         </w:rPr>
         <w:drawing>
           <wp:inline distT="0" distB="0" distL="0" distR="0" wp14:anchorId="58D78B82" wp14:editId="393E9078">
@@ -11484,7 +11483,7 @@
           </wp:inline>
         </w:drawing>
       </w:r>
-      <w:bookmarkEnd w:id="21"/>
+      <w:bookmarkEnd w:id="20"/>
     </w:p>
     <w:p/>
     <w:p/>
@@ -11502,34 +11501,34 @@
       <w:pPr>
         <w:pStyle w:val="berschrift1"/>
       </w:pPr>
+      <w:bookmarkStart w:id="21" w:name="_Toc485193104"/>
       <w:bookmarkStart w:id="22" w:name="_Toc484506674"/>
-      <w:bookmarkStart w:id="23" w:name="_Toc485193104"/>
       <w:r>
         <w:lastRenderedPageBreak/>
         <w:t>Webservice</w:t>
       </w:r>
+      <w:bookmarkEnd w:id="21"/>
+    </w:p>
+    <w:p>
+      <w:pPr>
+        <w:pStyle w:val="berschrift2"/>
+      </w:pPr>
+      <w:bookmarkStart w:id="23" w:name="_Toc485193105"/>
+      <w:r>
+        <w:t>General</w:t>
+      </w:r>
+      <w:bookmarkEnd w:id="22"/>
       <w:bookmarkEnd w:id="23"/>
     </w:p>
     <w:p>
       <w:pPr>
-        <w:pStyle w:val="berschrift2"/>
-      </w:pPr>
-      <w:bookmarkStart w:id="24" w:name="_Toc485193105"/>
-      <w:r>
-        <w:t>General</w:t>
-      </w:r>
-      <w:bookmarkEnd w:id="22"/>
+        <w:pStyle w:val="berschrift3"/>
+      </w:pPr>
+      <w:bookmarkStart w:id="24" w:name="_Toc485193106"/>
+      <w:r>
+        <w:t>Data Model</w:t>
+      </w:r>
       <w:bookmarkEnd w:id="24"/>
-    </w:p>
-    <w:p>
-      <w:pPr>
-        <w:pStyle w:val="berschrift3"/>
-      </w:pPr>
-      <w:bookmarkStart w:id="25" w:name="_Toc485193106"/>
-      <w:r>
-        <w:t>Data Model</w:t>
-      </w:r>
-      <w:bookmarkEnd w:id="25"/>
     </w:p>
     <w:p>
       <w:pPr>
@@ -11793,36 +11792,36 @@
       <w:pPr>
         <w:pStyle w:val="berschrift2"/>
       </w:pPr>
-      <w:bookmarkStart w:id="26" w:name="_Toc484506675"/>
-      <w:bookmarkStart w:id="27" w:name="_Toc485193107"/>
+      <w:bookmarkStart w:id="25" w:name="_Toc484506675"/>
+      <w:bookmarkStart w:id="26" w:name="_Toc485193107"/>
       <w:r>
         <w:lastRenderedPageBreak/>
         <w:t>Methods</w:t>
       </w:r>
+      <w:bookmarkEnd w:id="25"/>
       <w:bookmarkEnd w:id="26"/>
+    </w:p>
+    <w:p>
+      <w:pPr>
+        <w:pStyle w:val="berschrift3"/>
+      </w:pPr>
+      <w:bookmarkStart w:id="27" w:name="_Toc484506676"/>
+      <w:bookmarkStart w:id="28" w:name="_Toc485193108"/>
+      <w:r>
+        <w:t>GameResource</w:t>
+      </w:r>
       <w:bookmarkEnd w:id="27"/>
-    </w:p>
-    <w:p>
-      <w:pPr>
-        <w:pStyle w:val="berschrift3"/>
-      </w:pPr>
-      <w:bookmarkStart w:id="28" w:name="_Toc484506676"/>
-      <w:bookmarkStart w:id="29" w:name="_Toc485193108"/>
-      <w:r>
-        <w:t>GameResource</w:t>
-      </w:r>
       <w:bookmarkEnd w:id="28"/>
+    </w:p>
+    <w:p>
+      <w:pPr>
+        <w:pStyle w:val="berschrift4"/>
+      </w:pPr>
+      <w:bookmarkStart w:id="29" w:name="_Toc484506677"/>
+      <w:r>
+        <w:t>getAllGames</w:t>
+      </w:r>
       <w:bookmarkEnd w:id="29"/>
-    </w:p>
-    <w:p>
-      <w:pPr>
-        <w:pStyle w:val="berschrift4"/>
-      </w:pPr>
-      <w:bookmarkStart w:id="30" w:name="_Toc484506677"/>
-      <w:r>
-        <w:t>getAllGames</w:t>
-      </w:r>
-      <w:bookmarkEnd w:id="30"/>
     </w:p>
     <w:p>
       <w:r>
@@ -12938,14 +12937,14 @@
       <w:pPr>
         <w:pStyle w:val="berschrift3"/>
       </w:pPr>
-      <w:bookmarkStart w:id="31" w:name="_Toc484506678"/>
-      <w:bookmarkStart w:id="32" w:name="_Toc485193109"/>
+      <w:bookmarkStart w:id="30" w:name="_Toc484506678"/>
+      <w:bookmarkStart w:id="31" w:name="_Toc485193109"/>
       <w:r>
         <w:lastRenderedPageBreak/>
         <w:t>updateGame</w:t>
       </w:r>
+      <w:bookmarkEnd w:id="30"/>
       <w:bookmarkEnd w:id="31"/>
-      <w:bookmarkEnd w:id="32"/>
     </w:p>
     <w:p>
       <w:r>
@@ -13743,14 +13742,14 @@
       <w:pPr>
         <w:pStyle w:val="berschrift3"/>
       </w:pPr>
-      <w:bookmarkStart w:id="33" w:name="_Toc484506679"/>
-      <w:bookmarkStart w:id="34" w:name="_Toc485193110"/>
+      <w:bookmarkStart w:id="32" w:name="_Toc484506679"/>
+      <w:bookmarkStart w:id="33" w:name="_Toc485193110"/>
       <w:r>
         <w:lastRenderedPageBreak/>
         <w:t>getGamesByDate</w:t>
       </w:r>
+      <w:bookmarkEnd w:id="32"/>
       <w:bookmarkEnd w:id="33"/>
-      <w:bookmarkEnd w:id="34"/>
       <w:r>
         <w:t xml:space="preserve"> </w:t>
       </w:r>
@@ -14729,8 +14728,8 @@
       <w:pPr>
         <w:pStyle w:val="berschrift3"/>
       </w:pPr>
-      <w:bookmarkStart w:id="35" w:name="_Toc484506680"/>
-      <w:bookmarkStart w:id="36" w:name="_Toc485193111"/>
+      <w:bookmarkStart w:id="34" w:name="_Toc484506680"/>
+      <w:bookmarkStart w:id="35" w:name="_Toc485193111"/>
       <w:r>
         <w:lastRenderedPageBreak/>
         <w:t>getGamesByPlayer</w:t>
@@ -14738,8 +14737,8 @@
       <w:r>
         <w:t>Id (and between 2 Dates)</w:t>
       </w:r>
+      <w:bookmarkEnd w:id="34"/>
       <w:bookmarkEnd w:id="35"/>
-      <w:bookmarkEnd w:id="36"/>
     </w:p>
     <w:p>
       <w:pPr>
@@ -15639,14 +15638,14 @@
       <w:pPr>
         <w:pStyle w:val="berschrift3"/>
       </w:pPr>
-      <w:bookmarkStart w:id="37" w:name="_Toc484506681"/>
-      <w:bookmarkStart w:id="38" w:name="_Toc485193112"/>
+      <w:bookmarkStart w:id="36" w:name="_Toc484506681"/>
+      <w:bookmarkStart w:id="37" w:name="_Toc485193112"/>
       <w:r>
         <w:lastRenderedPageBreak/>
         <w:t>insertGame</w:t>
       </w:r>
+      <w:bookmarkEnd w:id="36"/>
       <w:bookmarkEnd w:id="37"/>
-      <w:bookmarkEnd w:id="38"/>
     </w:p>
     <w:p>
       <w:pPr>
@@ -16600,14 +16599,14 @@
       <w:pPr>
         <w:pStyle w:val="berschrift3"/>
       </w:pPr>
-      <w:bookmarkStart w:id="39" w:name="_Toc484506682"/>
-      <w:bookmarkStart w:id="40" w:name="_Toc485193113"/>
+      <w:bookmarkStart w:id="38" w:name="_Toc484506682"/>
+      <w:bookmarkStart w:id="39" w:name="_Toc485193113"/>
       <w:r>
         <w:lastRenderedPageBreak/>
         <w:t>deleteGame</w:t>
       </w:r>
+      <w:bookmarkEnd w:id="38"/>
       <w:bookmarkEnd w:id="39"/>
-      <w:bookmarkEnd w:id="40"/>
     </w:p>
     <w:p>
       <w:pPr>
@@ -17214,31 +17213,31 @@
       <w:pPr>
         <w:pStyle w:val="berschrift2"/>
       </w:pPr>
-      <w:bookmarkStart w:id="41" w:name="_Toc484506683"/>
-      <w:bookmarkStart w:id="42" w:name="_Toc485193114"/>
+      <w:bookmarkStart w:id="40" w:name="_Toc484506683"/>
+      <w:bookmarkStart w:id="41" w:name="_Toc485193114"/>
       <w:r>
         <w:lastRenderedPageBreak/>
         <w:t>PlayerResource</w:t>
       </w:r>
+      <w:bookmarkEnd w:id="40"/>
       <w:bookmarkEnd w:id="41"/>
+    </w:p>
+    <w:p>
+      <w:pPr>
+        <w:pStyle w:val="KeinLeerraum"/>
+      </w:pPr>
+    </w:p>
+    <w:p>
+      <w:pPr>
+        <w:pStyle w:val="berschrift3"/>
+      </w:pPr>
+      <w:bookmarkStart w:id="42" w:name="_Toc484506684"/>
+      <w:bookmarkStart w:id="43" w:name="_Toc485193115"/>
+      <w:r>
+        <w:t>getAllPlayers</w:t>
+      </w:r>
       <w:bookmarkEnd w:id="42"/>
-    </w:p>
-    <w:p>
-      <w:pPr>
-        <w:pStyle w:val="KeinLeerraum"/>
-      </w:pPr>
-    </w:p>
-    <w:p>
-      <w:pPr>
-        <w:pStyle w:val="berschrift3"/>
-      </w:pPr>
-      <w:bookmarkStart w:id="43" w:name="_Toc484506684"/>
-      <w:bookmarkStart w:id="44" w:name="_Toc485193115"/>
-      <w:r>
-        <w:t>getAllPlayers</w:t>
-      </w:r>
       <w:bookmarkEnd w:id="43"/>
-      <w:bookmarkEnd w:id="44"/>
     </w:p>
     <w:p>
       <w:pPr>
@@ -18879,13 +18878,13 @@
       <w:pPr>
         <w:pStyle w:val="berschrift3"/>
       </w:pPr>
-      <w:bookmarkStart w:id="45" w:name="_Toc484506685"/>
-      <w:bookmarkStart w:id="46" w:name="_Toc485193116"/>
+      <w:bookmarkStart w:id="44" w:name="_Toc484506685"/>
+      <w:bookmarkStart w:id="45" w:name="_Toc485193116"/>
       <w:r>
         <w:t>updatePlayer</w:t>
       </w:r>
+      <w:bookmarkEnd w:id="44"/>
       <w:bookmarkEnd w:id="45"/>
-      <w:bookmarkEnd w:id="46"/>
     </w:p>
     <w:p>
       <w:pPr>
@@ -19736,13 +19735,13 @@
       <w:pPr>
         <w:pStyle w:val="berschrift3"/>
       </w:pPr>
-      <w:bookmarkStart w:id="47" w:name="_Toc484506686"/>
-      <w:bookmarkStart w:id="48" w:name="_Toc485193117"/>
+      <w:bookmarkStart w:id="46" w:name="_Toc484506686"/>
+      <w:bookmarkStart w:id="47" w:name="_Toc485193117"/>
       <w:r>
         <w:t>setPositions</w:t>
       </w:r>
+      <w:bookmarkEnd w:id="46"/>
       <w:bookmarkEnd w:id="47"/>
-      <w:bookmarkEnd w:id="48"/>
     </w:p>
     <w:p>
       <w:pPr>
@@ -20676,13 +20675,13 @@
       <w:pPr>
         <w:pStyle w:val="berschrift3"/>
       </w:pPr>
-      <w:bookmarkStart w:id="49" w:name="_Toc484506687"/>
-      <w:bookmarkStart w:id="50" w:name="_Toc485193118"/>
+      <w:bookmarkStart w:id="48" w:name="_Toc484506687"/>
+      <w:bookmarkStart w:id="49" w:name="_Toc485193118"/>
       <w:r>
         <w:t>getPlayerByUsername</w:t>
       </w:r>
+      <w:bookmarkEnd w:id="48"/>
       <w:bookmarkEnd w:id="49"/>
-      <w:bookmarkEnd w:id="50"/>
     </w:p>
     <w:p>
       <w:pPr>
@@ -21886,14 +21885,14 @@
       <w:pPr>
         <w:pStyle w:val="berschrift3"/>
       </w:pPr>
-      <w:bookmarkStart w:id="51" w:name="_Toc484506688"/>
-      <w:bookmarkStart w:id="52" w:name="_Toc485193119"/>
+      <w:bookmarkStart w:id="50" w:name="_Toc484506688"/>
+      <w:bookmarkStart w:id="51" w:name="_Toc485193119"/>
       <w:r>
         <w:lastRenderedPageBreak/>
         <w:t>insertPlayer</w:t>
       </w:r>
+      <w:bookmarkEnd w:id="50"/>
       <w:bookmarkEnd w:id="51"/>
-      <w:bookmarkEnd w:id="52"/>
     </w:p>
     <w:p>
       <w:pPr>
@@ -23234,16 +23233,16 @@
       <w:pPr>
         <w:pStyle w:val="berschrift3"/>
       </w:pPr>
-      <w:bookmarkStart w:id="53" w:name="_Toc484506689"/>
-      <w:bookmarkStart w:id="54" w:name="_Toc485193120"/>
+      <w:bookmarkStart w:id="52" w:name="_Toc484506689"/>
+      <w:bookmarkStart w:id="53" w:name="_Toc485193120"/>
       <w:r>
         <w:t>d</w:t>
       </w:r>
       <w:r>
         <w:t>eletePlayer</w:t>
       </w:r>
+      <w:bookmarkEnd w:id="52"/>
       <w:bookmarkEnd w:id="53"/>
-      <w:bookmarkEnd w:id="54"/>
     </w:p>
     <w:p>
       <w:pPr>
@@ -23880,14 +23879,14 @@
       <w:pPr>
         <w:pStyle w:val="berschrift3"/>
       </w:pPr>
-      <w:bookmarkStart w:id="55" w:name="_Toc484506690"/>
-      <w:bookmarkStart w:id="56" w:name="_Toc485193121"/>
+      <w:bookmarkStart w:id="54" w:name="_Toc484506690"/>
+      <w:bookmarkStart w:id="55" w:name="_Toc485193121"/>
       <w:r>
         <w:lastRenderedPageBreak/>
         <w:t>login</w:t>
       </w:r>
+      <w:bookmarkEnd w:id="54"/>
       <w:bookmarkEnd w:id="55"/>
-      <w:bookmarkEnd w:id="56"/>
     </w:p>
     <w:p>
       <w:pPr>
@@ -24452,13 +24451,13 @@
       <w:pPr>
         <w:pStyle w:val="berschrift3"/>
       </w:pPr>
-      <w:bookmarkStart w:id="57" w:name="_Toc484506691"/>
-      <w:bookmarkStart w:id="58" w:name="_Toc485193122"/>
+      <w:bookmarkStart w:id="56" w:name="_Toc484506691"/>
+      <w:bookmarkStart w:id="57" w:name="_Toc485193122"/>
       <w:r>
         <w:t>setPassword</w:t>
       </w:r>
+      <w:bookmarkEnd w:id="56"/>
       <w:bookmarkEnd w:id="57"/>
-      <w:bookmarkEnd w:id="58"/>
     </w:p>
     <w:p>
       <w:pPr>
@@ -25274,13 +25273,13 @@
       <w:pPr>
         <w:pStyle w:val="berschrift3"/>
       </w:pPr>
-      <w:bookmarkStart w:id="59" w:name="_Toc484506692"/>
-      <w:bookmarkStart w:id="60" w:name="_Toc485193123"/>
+      <w:bookmarkStart w:id="58" w:name="_Toc484506692"/>
+      <w:bookmarkStart w:id="59" w:name="_Toc485193123"/>
       <w:r>
         <w:t>setGeoLocation</w:t>
       </w:r>
+      <w:bookmarkEnd w:id="58"/>
       <w:bookmarkEnd w:id="59"/>
-      <w:bookmarkEnd w:id="60"/>
     </w:p>
     <w:p>
       <w:pPr>
@@ -26183,13 +26182,13 @@
       <w:pPr>
         <w:pStyle w:val="berschrift3"/>
       </w:pPr>
-      <w:bookmarkStart w:id="61" w:name="_Toc484506693"/>
-      <w:bookmarkStart w:id="62" w:name="_Toc485193124"/>
+      <w:bookmarkStart w:id="60" w:name="_Toc484506693"/>
+      <w:bookmarkStart w:id="61" w:name="_Toc485193124"/>
       <w:r>
         <w:t>getGeoLocation</w:t>
       </w:r>
+      <w:bookmarkEnd w:id="60"/>
       <w:bookmarkEnd w:id="61"/>
-      <w:bookmarkEnd w:id="62"/>
     </w:p>
     <w:p>
       <w:pPr>
@@ -27038,13 +27037,13 @@
       <w:pPr>
         <w:pStyle w:val="berschrift3"/>
       </w:pPr>
-      <w:bookmarkStart w:id="63" w:name="_Toc484506694"/>
-      <w:bookmarkStart w:id="64" w:name="_Toc485193125"/>
+      <w:bookmarkStart w:id="62" w:name="_Toc484506694"/>
+      <w:bookmarkStart w:id="63" w:name="_Toc485193125"/>
       <w:r>
         <w:t>getPlayersNearby</w:t>
       </w:r>
+      <w:bookmarkEnd w:id="62"/>
       <w:bookmarkEnd w:id="63"/>
-      <w:bookmarkEnd w:id="64"/>
     </w:p>
     <w:p>
       <w:pPr>
@@ -28115,7 +28114,7 @@
           <w:lang w:val="en-GB"/>
         </w:rPr>
       </w:pPr>
-      <w:bookmarkStart w:id="65" w:name="_Toc484506695"/>
+      <w:bookmarkStart w:id="64" w:name="_Toc484506695"/>
       <w:r>
         <w:rPr>
           <w:lang w:val="en-GB"/>
@@ -28123,27 +28122,27 @@
         <w:lastRenderedPageBreak/>
         <w:t>ParticipationResource</w:t>
       </w:r>
+      <w:bookmarkEnd w:id="64"/>
+    </w:p>
+    <w:p>
+      <w:pPr>
+        <w:pStyle w:val="KeinLeerraum"/>
+        <w:rPr>
+          <w:lang w:val="en-GB"/>
+        </w:rPr>
+      </w:pPr>
+    </w:p>
+    <w:p>
+      <w:pPr>
+        <w:pStyle w:val="berschrift3"/>
+      </w:pPr>
+      <w:bookmarkStart w:id="65" w:name="_Toc484506696"/>
+      <w:bookmarkStart w:id="66" w:name="_Toc485193126"/>
+      <w:r>
+        <w:t>getAllParticipations</w:t>
+      </w:r>
       <w:bookmarkEnd w:id="65"/>
-    </w:p>
-    <w:p>
-      <w:pPr>
-        <w:pStyle w:val="KeinLeerraum"/>
-        <w:rPr>
-          <w:lang w:val="en-GB"/>
-        </w:rPr>
-      </w:pPr>
-    </w:p>
-    <w:p>
-      <w:pPr>
-        <w:pStyle w:val="berschrift3"/>
-      </w:pPr>
-      <w:bookmarkStart w:id="66" w:name="_Toc484506696"/>
-      <w:bookmarkStart w:id="67" w:name="_Toc485193126"/>
-      <w:r>
-        <w:t>getAllParticipations</w:t>
-      </w:r>
       <w:bookmarkEnd w:id="66"/>
-      <w:bookmarkEnd w:id="67"/>
     </w:p>
     <w:p>
       <w:pPr>
@@ -29077,14 +29076,14 @@
       <w:pPr>
         <w:pStyle w:val="berschrift3"/>
       </w:pPr>
-      <w:bookmarkStart w:id="68" w:name="_Toc484506697"/>
-      <w:bookmarkStart w:id="69" w:name="_Toc485193127"/>
+      <w:bookmarkStart w:id="67" w:name="_Toc484506697"/>
+      <w:bookmarkStart w:id="68" w:name="_Toc485193127"/>
       <w:r>
         <w:lastRenderedPageBreak/>
         <w:t>getParticipationById</w:t>
       </w:r>
+      <w:bookmarkEnd w:id="67"/>
       <w:bookmarkEnd w:id="68"/>
-      <w:bookmarkEnd w:id="69"/>
     </w:p>
     <w:p>
       <w:pPr>
@@ -30091,13 +30090,13 @@
       <w:pPr>
         <w:pStyle w:val="berschrift3"/>
       </w:pPr>
-      <w:bookmarkStart w:id="70" w:name="_Toc484506698"/>
-      <w:bookmarkStart w:id="71" w:name="_Toc485193128"/>
+      <w:bookmarkStart w:id="69" w:name="_Toc484506698"/>
+      <w:bookmarkStart w:id="70" w:name="_Toc485193128"/>
       <w:r>
         <w:t>getParticipationById</w:t>
       </w:r>
+      <w:bookmarkEnd w:id="69"/>
       <w:bookmarkEnd w:id="70"/>
-      <w:bookmarkEnd w:id="71"/>
     </w:p>
     <w:p>
       <w:pPr>
@@ -31102,14 +31101,14 @@
       <w:pPr>
         <w:pStyle w:val="berschrift3"/>
       </w:pPr>
-      <w:bookmarkStart w:id="72" w:name="_Toc484506699"/>
-      <w:bookmarkStart w:id="73" w:name="_Toc485193129"/>
+      <w:bookmarkStart w:id="71" w:name="_Toc484506699"/>
+      <w:bookmarkStart w:id="72" w:name="_Toc485193129"/>
       <w:r>
         <w:lastRenderedPageBreak/>
         <w:t>insertParticipation</w:t>
       </w:r>
+      <w:bookmarkEnd w:id="71"/>
       <w:bookmarkEnd w:id="72"/>
-      <w:bookmarkEnd w:id="73"/>
     </w:p>
     <w:p>
       <w:pPr>
@@ -32103,14 +32102,14 @@
       <w:pPr>
         <w:pStyle w:val="berschrift3"/>
       </w:pPr>
-      <w:bookmarkStart w:id="74" w:name="_Toc484506700"/>
-      <w:bookmarkStart w:id="75" w:name="_Toc485193130"/>
+      <w:bookmarkStart w:id="73" w:name="_Toc484506700"/>
+      <w:bookmarkStart w:id="74" w:name="_Toc485193130"/>
       <w:r>
         <w:lastRenderedPageBreak/>
         <w:t>updateParticipation</w:t>
       </w:r>
+      <w:bookmarkEnd w:id="73"/>
       <w:bookmarkEnd w:id="74"/>
-      <w:bookmarkEnd w:id="75"/>
     </w:p>
     <w:p>
       <w:pPr>
@@ -33106,13 +33105,13 @@
       <w:pPr>
         <w:pStyle w:val="berschrift3"/>
       </w:pPr>
-      <w:bookmarkStart w:id="76" w:name="_Toc484506701"/>
-      <w:bookmarkStart w:id="77" w:name="_Toc485193131"/>
+      <w:bookmarkStart w:id="75" w:name="_Toc484506701"/>
+      <w:bookmarkStart w:id="76" w:name="_Toc485193131"/>
       <w:r>
         <w:t>deleteParticipation</w:t>
       </w:r>
+      <w:bookmarkEnd w:id="75"/>
       <w:bookmarkEnd w:id="76"/>
-      <w:bookmarkEnd w:id="77"/>
     </w:p>
     <w:p>
       <w:pPr>
@@ -33689,7 +33688,7 @@
           <w:lang w:eastAsia="de-AT"/>
         </w:rPr>
       </w:pPr>
-      <w:bookmarkStart w:id="78" w:name="_Toc485193132"/>
+      <w:bookmarkStart w:id="77" w:name="_Toc485193132"/>
       <w:r>
         <w:rPr>
           <w:rFonts w:eastAsia="Times New Roman"/>
@@ -33711,7 +33710,7 @@
         </w:rPr>
         <w:t xml:space="preserve"> Programmierung</w:t>
       </w:r>
-      <w:bookmarkEnd w:id="78"/>
+      <w:bookmarkEnd w:id="77"/>
     </w:p>
     <w:p>
       <w:pPr>
@@ -33815,14 +33814,14 @@
           <w:lang w:val="en-GB" w:eastAsia="de-AT"/>
         </w:rPr>
       </w:pPr>
-      <w:bookmarkStart w:id="79" w:name="_Toc485193133"/>
+      <w:bookmarkStart w:id="78" w:name="_Toc485193133"/>
       <w:r>
         <w:rPr>
           <w:lang w:val="en-GB" w:eastAsia="de-AT"/>
         </w:rPr>
         <w:t>Login Webservice</w:t>
       </w:r>
-      <w:bookmarkEnd w:id="79"/>
+      <w:bookmarkEnd w:id="78"/>
       <w:r>
         <w:rPr>
           <w:lang w:val="en-GB" w:eastAsia="de-AT"/>
@@ -33885,7 +33884,7 @@
           <w:lang w:eastAsia="de-AT"/>
         </w:rPr>
       </w:pPr>
-      <w:bookmarkStart w:id="80" w:name="_Toc485193134"/>
+      <w:bookmarkStart w:id="79" w:name="_Toc485193134"/>
       <w:r>
         <w:rPr>
           <w:noProof/>
@@ -33972,7 +33971,7 @@
         </w:rPr>
         <w:t>Login App</w:t>
       </w:r>
-      <w:bookmarkEnd w:id="80"/>
+      <w:bookmarkEnd w:id="79"/>
     </w:p>
     <w:p>
       <w:pPr>
@@ -33988,7 +33987,7 @@
           <w:lang w:eastAsia="de-AT"/>
         </w:rPr>
       </w:pPr>
-      <w:bookmarkStart w:id="81" w:name="_Toc485193135"/>
+      <w:bookmarkStart w:id="80" w:name="_Toc485193135"/>
       <w:r>
         <w:rPr>
           <w:lang w:eastAsia="de-AT"/>
@@ -33996,7 +33995,7 @@
         <w:lastRenderedPageBreak/>
         <w:t>Kommunikation (App und Webservice)</w:t>
       </w:r>
-      <w:bookmarkEnd w:id="81"/>
+      <w:bookmarkEnd w:id="80"/>
     </w:p>
     <w:p>
       <w:pPr>
@@ -34053,14 +34052,14 @@
           <w:lang w:eastAsia="de-AT"/>
         </w:rPr>
       </w:pPr>
-      <w:bookmarkStart w:id="82" w:name="_Toc485193136"/>
+      <w:bookmarkStart w:id="81" w:name="_Toc485193136"/>
       <w:r>
         <w:rPr>
           <w:lang w:eastAsia="de-AT"/>
         </w:rPr>
         <w:t>Kommunikation in der App</w:t>
       </w:r>
-      <w:bookmarkEnd w:id="82"/>
+      <w:bookmarkEnd w:id="81"/>
     </w:p>
     <w:p>
       <w:pPr>
@@ -34124,7 +34123,7 @@
           <w:lang w:eastAsia="de-AT"/>
         </w:rPr>
       </w:pPr>
-      <w:bookmarkStart w:id="83" w:name="_Toc485193137"/>
+      <w:bookmarkStart w:id="82" w:name="_Toc485193137"/>
       <w:r>
         <w:rPr>
           <w:lang w:eastAsia="de-AT"/>
@@ -34132,7 +34131,7 @@
         <w:lastRenderedPageBreak/>
         <w:t>Arbeitsaufteilung</w:t>
       </w:r>
-      <w:bookmarkEnd w:id="83"/>
+      <w:bookmarkEnd w:id="82"/>
       <w:r>
         <w:rPr>
           <w:lang w:eastAsia="de-AT"/>
@@ -34680,33 +34679,33 @@
       <w:pPr>
         <w:pStyle w:val="berschrift1"/>
       </w:pPr>
-      <w:bookmarkStart w:id="84" w:name="_Toc485193138"/>
+      <w:bookmarkStart w:id="83" w:name="_Toc485193138"/>
       <w:r>
         <w:lastRenderedPageBreak/>
         <w:t>User-Guide Moskitos SoccerApp</w:t>
       </w:r>
+      <w:bookmarkEnd w:id="83"/>
+      <w:r>
+        <w:t xml:space="preserve"> </w:t>
+      </w:r>
+    </w:p>
+    <w:p>
+      <w:pPr>
+        <w:spacing w:after="356"/>
+      </w:pPr>
+      <w:r>
+        <w:t xml:space="preserve"> </w:t>
+      </w:r>
+    </w:p>
+    <w:p>
+      <w:pPr>
+        <w:pStyle w:val="berschrift2"/>
+      </w:pPr>
+      <w:bookmarkStart w:id="84" w:name="_Toc485193139"/>
+      <w:r>
+        <w:t>Einleitung</w:t>
+      </w:r>
       <w:bookmarkEnd w:id="84"/>
-      <w:r>
-        <w:t xml:space="preserve"> </w:t>
-      </w:r>
-    </w:p>
-    <w:p>
-      <w:pPr>
-        <w:spacing w:after="356"/>
-      </w:pPr>
-      <w:r>
-        <w:t xml:space="preserve"> </w:t>
-      </w:r>
-    </w:p>
-    <w:p>
-      <w:pPr>
-        <w:pStyle w:val="berschrift2"/>
-      </w:pPr>
-      <w:bookmarkStart w:id="85" w:name="_Toc485193139"/>
-      <w:r>
-        <w:t>Einleitung</w:t>
-      </w:r>
-      <w:bookmarkEnd w:id="85"/>
       <w:r>
         <w:t xml:space="preserve"> </w:t>
       </w:r>
@@ -34733,32 +34732,32 @@
       <w:pPr>
         <w:pStyle w:val="berschrift2"/>
       </w:pPr>
-      <w:bookmarkStart w:id="86" w:name="_Toc485193140"/>
+      <w:bookmarkStart w:id="85" w:name="_Toc485193140"/>
       <w:r>
         <w:t>Offline-Modus</w:t>
       </w:r>
+      <w:bookmarkEnd w:id="85"/>
+      <w:r>
+        <w:t xml:space="preserve"> </w:t>
+      </w:r>
+    </w:p>
+    <w:p>
+      <w:pPr>
+        <w:spacing w:after="378" w:line="258" w:lineRule="auto"/>
+      </w:pPr>
+      <w:r>
+        <w:t xml:space="preserve">Hier können nur die Daten eingesehen werden, die bei der letzten Ausführung mit Internetverbindung auf dem Gerät gespeichert wurden. </w:t>
+      </w:r>
+    </w:p>
+    <w:p>
+      <w:pPr>
+        <w:pStyle w:val="berschrift2"/>
+      </w:pPr>
+      <w:bookmarkStart w:id="86" w:name="_Toc485193141"/>
+      <w:r>
+        <w:t>Login</w:t>
+      </w:r>
       <w:bookmarkEnd w:id="86"/>
-      <w:r>
-        <w:t xml:space="preserve"> </w:t>
-      </w:r>
-    </w:p>
-    <w:p>
-      <w:pPr>
-        <w:spacing w:after="378" w:line="258" w:lineRule="auto"/>
-      </w:pPr>
-      <w:r>
-        <w:t xml:space="preserve">Hier können nur die Daten eingesehen werden, die bei der letzten Ausführung mit Internetverbindung auf dem Gerät gespeichert wurden. </w:t>
-      </w:r>
-    </w:p>
-    <w:p>
-      <w:pPr>
-        <w:pStyle w:val="berschrift2"/>
-      </w:pPr>
-      <w:bookmarkStart w:id="87" w:name="_Toc485193141"/>
-      <w:r>
-        <w:t>Login</w:t>
-      </w:r>
-      <w:bookmarkEnd w:id="87"/>
       <w:r>
         <w:t xml:space="preserve"> </w:t>
       </w:r>
@@ -34882,11 +34881,11 @@
       <w:pPr>
         <w:pStyle w:val="berschrift2"/>
       </w:pPr>
-      <w:bookmarkStart w:id="88" w:name="_Toc485193142"/>
+      <w:bookmarkStart w:id="87" w:name="_Toc485193142"/>
       <w:r>
         <w:t>Hauptansicht</w:t>
       </w:r>
-      <w:bookmarkEnd w:id="88"/>
+      <w:bookmarkEnd w:id="87"/>
       <w:r>
         <w:t xml:space="preserve"> </w:t>
       </w:r>
@@ -35075,11 +35074,11 @@
       <w:pPr>
         <w:pStyle w:val="berschrift2"/>
       </w:pPr>
-      <w:bookmarkStart w:id="89" w:name="_Toc485193143"/>
+      <w:bookmarkStart w:id="88" w:name="_Toc485193143"/>
       <w:r>
         <w:t>Eigene Benutzerdaten bearbeiten</w:t>
       </w:r>
-      <w:bookmarkEnd w:id="89"/>
+      <w:bookmarkEnd w:id="88"/>
       <w:r>
         <w:t xml:space="preserve"> </w:t>
       </w:r>
@@ -35159,11 +35158,11 @@
       <w:pPr>
         <w:pStyle w:val="berschrift2"/>
       </w:pPr>
-      <w:bookmarkStart w:id="90" w:name="_Toc485193144"/>
+      <w:bookmarkStart w:id="89" w:name="_Toc485193144"/>
       <w:r>
         <w:t>Bestenliste</w:t>
       </w:r>
-      <w:bookmarkEnd w:id="90"/>
+      <w:bookmarkEnd w:id="89"/>
       <w:r>
         <w:t xml:space="preserve"> </w:t>
       </w:r>
@@ -35294,11 +35293,11 @@
       <w:pPr>
         <w:pStyle w:val="berschrift2"/>
       </w:pPr>
-      <w:bookmarkStart w:id="91" w:name="_Toc485193145"/>
+      <w:bookmarkStart w:id="90" w:name="_Toc485193145"/>
       <w:r>
         <w:t>QR-Code anzeigen</w:t>
       </w:r>
-      <w:bookmarkEnd w:id="91"/>
+      <w:bookmarkEnd w:id="90"/>
       <w:r>
         <w:t xml:space="preserve"> </w:t>
       </w:r>
@@ -35362,24 +35361,24 @@
       <w:pPr>
         <w:pStyle w:val="berschrift2"/>
       </w:pPr>
-      <w:bookmarkStart w:id="92" w:name="_Toc485193146"/>
+      <w:bookmarkStart w:id="91" w:name="_Toc485193146"/>
       <w:r>
         <w:t>Einstellungen</w:t>
       </w:r>
+      <w:bookmarkEnd w:id="91"/>
+      <w:r>
+        <w:t xml:space="preserve"> </w:t>
+      </w:r>
+    </w:p>
+    <w:p>
+      <w:pPr>
+        <w:pStyle w:val="berschrift3"/>
+      </w:pPr>
+      <w:bookmarkStart w:id="92" w:name="_Toc485193147"/>
+      <w:r>
+        <w:t>Sprache wechseln</w:t>
+      </w:r>
       <w:bookmarkEnd w:id="92"/>
-      <w:r>
-        <w:t xml:space="preserve"> </w:t>
-      </w:r>
-    </w:p>
-    <w:p>
-      <w:pPr>
-        <w:pStyle w:val="berschrift3"/>
-      </w:pPr>
-      <w:bookmarkStart w:id="93" w:name="_Toc485193147"/>
-      <w:r>
-        <w:t>Sprache wechseln</w:t>
-      </w:r>
-      <w:bookmarkEnd w:id="93"/>
       <w:r>
         <w:t xml:space="preserve"> </w:t>
       </w:r>
@@ -35397,11 +35396,11 @@
       <w:pPr>
         <w:pStyle w:val="berschrift3"/>
       </w:pPr>
-      <w:bookmarkStart w:id="94" w:name="_Toc485193148"/>
+      <w:bookmarkStart w:id="93" w:name="_Toc485193148"/>
       <w:r>
         <w:t>Nachrichtenart Überblendung</w:t>
       </w:r>
-      <w:bookmarkEnd w:id="94"/>
+      <w:bookmarkEnd w:id="93"/>
       <w:r>
         <w:t xml:space="preserve"> </w:t>
       </w:r>
@@ -35419,11 +35418,11 @@
       <w:pPr>
         <w:pStyle w:val="berschrift3"/>
       </w:pPr>
-      <w:bookmarkStart w:id="95" w:name="_Toc485193149"/>
+      <w:bookmarkStart w:id="94" w:name="_Toc485193149"/>
       <w:r>
         <w:t>Impressum</w:t>
       </w:r>
-      <w:bookmarkEnd w:id="95"/>
+      <w:bookmarkEnd w:id="94"/>
     </w:p>
     <w:p>
       <w:pPr>
@@ -35450,33 +35449,33 @@
       <w:pPr>
         <w:pStyle w:val="berschrift1"/>
       </w:pPr>
-      <w:bookmarkStart w:id="96" w:name="_Toc485193150"/>
+      <w:bookmarkStart w:id="95" w:name="_Toc485193150"/>
       <w:r>
         <w:lastRenderedPageBreak/>
         <w:t>Admin-Guide Moskitos SoccerApp</w:t>
       </w:r>
+      <w:bookmarkEnd w:id="95"/>
+      <w:r>
+        <w:t xml:space="preserve"> </w:t>
+      </w:r>
+    </w:p>
+    <w:p>
+      <w:pPr>
+        <w:spacing w:after="356"/>
+      </w:pPr>
+      <w:r>
+        <w:t xml:space="preserve"> </w:t>
+      </w:r>
+    </w:p>
+    <w:p>
+      <w:pPr>
+        <w:pStyle w:val="berschrift2"/>
+      </w:pPr>
+      <w:bookmarkStart w:id="96" w:name="_Toc485193151"/>
+      <w:r>
+        <w:t>Einleitung</w:t>
+      </w:r>
       <w:bookmarkEnd w:id="96"/>
-      <w:r>
-        <w:t xml:space="preserve"> </w:t>
-      </w:r>
-    </w:p>
-    <w:p>
-      <w:pPr>
-        <w:spacing w:after="356"/>
-      </w:pPr>
-      <w:r>
-        <w:t xml:space="preserve"> </w:t>
-      </w:r>
-    </w:p>
-    <w:p>
-      <w:pPr>
-        <w:pStyle w:val="berschrift2"/>
-      </w:pPr>
-      <w:bookmarkStart w:id="97" w:name="_Toc485193151"/>
-      <w:r>
-        <w:t>Einleitung</w:t>
-      </w:r>
-      <w:bookmarkEnd w:id="97"/>
       <w:r>
         <w:t xml:space="preserve"> </w:t>
       </w:r>
@@ -35494,32 +35493,32 @@
       <w:pPr>
         <w:pStyle w:val="berschrift2"/>
       </w:pPr>
-      <w:bookmarkStart w:id="98" w:name="_Toc485193152"/>
+      <w:bookmarkStart w:id="97" w:name="_Toc485193152"/>
       <w:r>
         <w:t>Offline-Modus</w:t>
       </w:r>
+      <w:bookmarkEnd w:id="97"/>
+      <w:r>
+        <w:t xml:space="preserve"> </w:t>
+      </w:r>
+    </w:p>
+    <w:p>
+      <w:pPr>
+        <w:spacing w:after="378" w:line="258" w:lineRule="auto"/>
+      </w:pPr>
+      <w:r>
+        <w:t xml:space="preserve">In diesem Modus kann man neue Spieler und neue Spiele hinzufügen. Diese können auch bearbeitet und gelöscht werden. Außerdem kann man die Daten einsehen, die bei der letzten Ausführung mit Internetverbindung auf dem Gerät gespeichert wurden. </w:t>
+      </w:r>
+    </w:p>
+    <w:p>
+      <w:pPr>
+        <w:pStyle w:val="berschrift2"/>
+      </w:pPr>
+      <w:bookmarkStart w:id="98" w:name="_Toc485193153"/>
+      <w:r>
+        <w:t>Hauptansicht</w:t>
+      </w:r>
       <w:bookmarkEnd w:id="98"/>
-      <w:r>
-        <w:t xml:space="preserve"> </w:t>
-      </w:r>
-    </w:p>
-    <w:p>
-      <w:pPr>
-        <w:spacing w:after="378" w:line="258" w:lineRule="auto"/>
-      </w:pPr>
-      <w:r>
-        <w:t xml:space="preserve">In diesem Modus kann man neue Spieler und neue Spiele hinzufügen. Diese können auch bearbeitet und gelöscht werden. Außerdem kann man die Daten einsehen, die bei der letzten Ausführung mit Internetverbindung auf dem Gerät gespeichert wurden. </w:t>
-      </w:r>
-    </w:p>
-    <w:p>
-      <w:pPr>
-        <w:pStyle w:val="berschrift2"/>
-      </w:pPr>
-      <w:bookmarkStart w:id="99" w:name="_Toc485193153"/>
-      <w:r>
-        <w:t>Hauptansicht</w:t>
-      </w:r>
-      <w:bookmarkEnd w:id="99"/>
       <w:r>
         <w:t xml:space="preserve"> </w:t>
       </w:r>
@@ -35585,11 +35584,11 @@
       <w:pPr>
         <w:pStyle w:val="berschrift2"/>
       </w:pPr>
-      <w:bookmarkStart w:id="100" w:name="_Toc485193154"/>
+      <w:bookmarkStart w:id="99" w:name="_Toc485193154"/>
       <w:r>
         <w:t>Benutzerdaten bearbeiten</w:t>
       </w:r>
-      <w:bookmarkEnd w:id="100"/>
+      <w:bookmarkEnd w:id="99"/>
       <w:r>
         <w:t xml:space="preserve"> </w:t>
       </w:r>
@@ -35672,12 +35671,12 @@
       <w:pPr>
         <w:pStyle w:val="berschrift2"/>
       </w:pPr>
-      <w:bookmarkStart w:id="101" w:name="_Toc485193155"/>
+      <w:bookmarkStart w:id="100" w:name="_Toc485193155"/>
       <w:r>
         <w:lastRenderedPageBreak/>
         <w:t>Spieler hinzufügen</w:t>
       </w:r>
-      <w:bookmarkEnd w:id="101"/>
+      <w:bookmarkEnd w:id="100"/>
       <w:r>
         <w:t xml:space="preserve"> </w:t>
       </w:r>
@@ -35695,24 +35694,24 @@
       <w:pPr>
         <w:pStyle w:val="berschrift2"/>
       </w:pPr>
-      <w:bookmarkStart w:id="102" w:name="_Toc485193156"/>
+      <w:bookmarkStart w:id="101" w:name="_Toc485193156"/>
       <w:r>
         <w:t>Spiel hinzufügen</w:t>
       </w:r>
+      <w:bookmarkEnd w:id="101"/>
+      <w:r>
+        <w:t xml:space="preserve"> </w:t>
+      </w:r>
+    </w:p>
+    <w:p>
+      <w:pPr>
+        <w:pStyle w:val="berschrift3"/>
+      </w:pPr>
+      <w:bookmarkStart w:id="102" w:name="_Toc485193157"/>
+      <w:r>
+        <w:t>Spielerauswahl</w:t>
+      </w:r>
       <w:bookmarkEnd w:id="102"/>
-      <w:r>
-        <w:t xml:space="preserve"> </w:t>
-      </w:r>
-    </w:p>
-    <w:p>
-      <w:pPr>
-        <w:pStyle w:val="berschrift3"/>
-      </w:pPr>
-      <w:bookmarkStart w:id="103" w:name="_Toc485193157"/>
-      <w:r>
-        <w:t>Spielerauswahl</w:t>
-      </w:r>
-      <w:bookmarkEnd w:id="103"/>
       <w:r>
         <w:t xml:space="preserve"> </w:t>
       </w:r>
@@ -35778,11 +35777,11 @@
       <w:pPr>
         <w:pStyle w:val="berschrift3"/>
       </w:pPr>
-      <w:bookmarkStart w:id="104" w:name="_Toc485193158"/>
+      <w:bookmarkStart w:id="103" w:name="_Toc485193158"/>
       <w:r>
         <w:t>Teamzuweisung</w:t>
       </w:r>
-      <w:bookmarkEnd w:id="104"/>
+      <w:bookmarkEnd w:id="103"/>
       <w:r>
         <w:t xml:space="preserve"> </w:t>
       </w:r>
@@ -35850,11 +35849,11 @@
       <w:pPr>
         <w:pStyle w:val="berschrift3"/>
       </w:pPr>
-      <w:bookmarkStart w:id="105" w:name="_Toc485193159"/>
+      <w:bookmarkStart w:id="104" w:name="_Toc485193159"/>
       <w:r>
         <w:t>Ergebniseingabe</w:t>
       </w:r>
-      <w:bookmarkEnd w:id="105"/>
+      <w:bookmarkEnd w:id="104"/>
       <w:r>
         <w:t xml:space="preserve"> </w:t>
       </w:r>
@@ -35925,12 +35924,12 @@
       <w:pPr>
         <w:pStyle w:val="berschrift2"/>
       </w:pPr>
-      <w:bookmarkStart w:id="106" w:name="_Toc485193160"/>
+      <w:bookmarkStart w:id="105" w:name="_Toc485193160"/>
       <w:r>
         <w:lastRenderedPageBreak/>
         <w:t>Spiel bearbeiten/löschen</w:t>
       </w:r>
-      <w:bookmarkEnd w:id="106"/>
+      <w:bookmarkEnd w:id="105"/>
     </w:p>
     <w:p>
       <w:r>
@@ -35947,7 +35946,7 @@
       <w:pPr>
         <w:pStyle w:val="berschrift2"/>
       </w:pPr>
-      <w:bookmarkStart w:id="107" w:name="_Toc485193161"/>
+      <w:bookmarkStart w:id="106" w:name="_Toc485193161"/>
       <w:r>
         <w:rPr>
           <w:noProof/>
@@ -36010,7 +36009,7 @@
       <w:r>
         <w:t>QR-Code Scanner</w:t>
       </w:r>
-      <w:bookmarkEnd w:id="107"/>
+      <w:bookmarkEnd w:id="106"/>
       <w:r>
         <w:t xml:space="preserve"> </w:t>
       </w:r>
@@ -36174,23 +36173,23 @@
       <w:pPr>
         <w:pStyle w:val="berschrift2"/>
       </w:pPr>
-      <w:bookmarkStart w:id="108" w:name="_Toc485193162"/>
+      <w:bookmarkStart w:id="107" w:name="_Toc485193162"/>
       <w:r>
         <w:t>Einstellungen</w:t>
       </w:r>
+      <w:bookmarkEnd w:id="107"/>
+    </w:p>
+    <w:p>
+      <w:pPr>
+        <w:pStyle w:val="berschrift3"/>
+      </w:pPr>
+      <w:bookmarkStart w:id="108" w:name="_Toc485193163"/>
+      <w:r>
+        <w:t>Teamzuweisung</w:t>
+      </w:r>
       <w:bookmarkEnd w:id="108"/>
     </w:p>
     <w:p>
-      <w:pPr>
-        <w:pStyle w:val="berschrift3"/>
-      </w:pPr>
-      <w:bookmarkStart w:id="109" w:name="_Toc485193163"/>
-      <w:r>
-        <w:t>Teamzuweisung</w:t>
-      </w:r>
-      <w:bookmarkEnd w:id="109"/>
-    </w:p>
-    <w:p>
       <w:r>
         <w:t>Mit dieser Einstellung erhalten Sie die Möglichkeit ihre präferierte Zuweisungs-Methode einzustellen.</w:t>
       </w:r>
@@ -36215,7 +36214,9 @@
           <w:lang w:eastAsia="de-AT"/>
         </w:rPr>
       </w:pPr>
-      <w:bookmarkStart w:id="110" w:name="_Toc485193164"/>
+      <w:bookmarkStart w:id="109" w:name="_Toc485193164"/>
+      <w:bookmarkStart w:id="110" w:name="_GoBack"/>
+      <w:bookmarkEnd w:id="110"/>
       <w:r>
         <w:rPr>
           <w:lang w:eastAsia="de-AT"/>
@@ -36223,7 +36224,7 @@
         <w:lastRenderedPageBreak/>
         <w:t>Prozessfortschritt</w:t>
       </w:r>
-      <w:bookmarkEnd w:id="110"/>
+      <w:bookmarkEnd w:id="109"/>
     </w:p>
     <w:tbl>
       <w:tblPr>
@@ -49811,7 +49812,7 @@
         <w:sz w:val="24"/>
         <w:lang w:val="de-DE"/>
       </w:rPr>
-      <w:t>3</w:t>
+      <w:t>51</w:t>
     </w:r>
     <w:r>
       <w:rPr>
@@ -49861,7 +49862,7 @@
         <w:sz w:val="24"/>
         <w:lang w:val="de-DE"/>
       </w:rPr>
-      <w:t>52</w:t>
+      <w:t>51</w:t>
     </w:r>
     <w:r>
       <w:rPr>
@@ -49911,6 +49912,7 @@
         <w:rFonts w:ascii="Garamond" w:hAnsi="Garamond"/>
         <w:noProof/>
         <w:sz w:val="56"/>
+        <w:lang w:eastAsia="de-AT"/>
       </w:rPr>
       <mc:AlternateContent>
         <mc:Choice Requires="wpg">
@@ -50026,7 +50028,7 @@
         </mc:Choice>
         <mc:Fallback>
           <w:pict>
-            <v:group w14:anchorId="655C2C98" id="Gruppieren 12" o:spid="_x0000_s1026" style="position:absolute;margin-left:0;margin-top:-24.6pt;width:162.75pt;height:28pt;z-index:-251657216;mso-position-horizontal:center;mso-position-horizontal-relative:margin" coordorigin="" coordsize="61264,10563" o:gfxdata="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">
+            <v:group w14:anchorId="23F1158B" id="Gruppieren 12" o:spid="_x0000_s1026" style="position:absolute;margin-left:0;margin-top:-24.6pt;width:162.75pt;height:28pt;z-index:-251657216;mso-position-horizontal:center;mso-position-horizontal-relative:margin" coordorigin="" coordsize="61264,10563" o:gfxdata="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">
               <o:lock v:ext="edit" aspectratio="t"/>
               <v:shapetype id="_x0000_t75" coordsize="21600,21600" o:spt="75" o:preferrelative="t" path="m@4@5l@4@11@9@11@9@5xe" filled="f" stroked="f">
                 <v:stroke joinstyle="miter"/>
@@ -55218,7 +55220,7 @@
 </file>
 
 <file path=customXml/itemProps1.xml><?xml version="1.0" encoding="utf-8"?>
-<ds:datastoreItem xmlns:ds="http://schemas.openxmlformats.org/officeDocument/2006/customXml" ds:itemID="{0EF8850E-79C1-4EE6-A049-C3B9C22569F3}">
+<ds:datastoreItem xmlns:ds="http://schemas.openxmlformats.org/officeDocument/2006/customXml" ds:itemID="{B9A54F5C-A217-4A55-B026-FF14AA85E0B8}">
   <ds:schemaRefs>
     <ds:schemaRef ds:uri="http://schemas.openxmlformats.org/officeDocument/2006/bibliography"/>
   </ds:schemaRefs>

</xml_diff>